<commit_message>
Updated results for DOCX writer tests.
</commit_message>
<xml_diff>
--- a/test/docx/golden/block_quotes.docx
+++ b/test/docx/golden/block_quotes.docx
@@ -223,6 +223,14 @@
   </w:style>
   <w:style w:customStyle="1" w:styleId="Compact" w:type="paragraph">
     <w:name w:val="Compact"/>
+    <w:basedOn w:val="BodyText"/>
+    <w:qFormat/>
+    <w:pPr>
+      <w:spacing w:after="36" w:before="36"/>
+    </w:pPr>
+  </w:style>
+  <w:style w:customStyle="1" w:styleId="CompactList" w:type="paragraph">
+    <w:name w:val="Compact List"/>
     <w:basedOn w:val="BodyText"/>
     <w:qFormat/>
     <w:pPr>

</xml_diff>